<commit_message>
To Do app -assignment
</commit_message>
<xml_diff>
--- a/Docs/Assignment 2 TODO List.docx
+++ b/Docs/Assignment 2 TODO List.docx
@@ -674,31 +674,7 @@
                 <w:szCs w:val="30"/>
                 <w14:ligatures w14:val="none"/>
               </w:rPr>
-              <w:t xml:space="preserve">options. The selected option can be </w:t>
-            </w:r>
-            <w:proofErr w:type="gramStart"/>
-            <w:r>
-              <w:rPr>
-                <w:rFonts w:ascii="Arial" w:eastAsia="Times New Roman" w:hAnsi="Arial" w:cs="Arial"/>
-                <w:color w:val="000000"/>
-                <w:kern w:val="0"/>
-                <w:sz w:val="30"/>
-                <w:szCs w:val="30"/>
-                <w14:ligatures w14:val="none"/>
-              </w:rPr>
-              <w:t>both</w:t>
-            </w:r>
-            <w:proofErr w:type="gramEnd"/>
-            <w:r>
-              <w:rPr>
-                <w:rFonts w:ascii="Arial" w:eastAsia="Times New Roman" w:hAnsi="Arial" w:cs="Arial"/>
-                <w:color w:val="000000"/>
-                <w:kern w:val="0"/>
-                <w:sz w:val="30"/>
-                <w:szCs w:val="30"/>
-                <w14:ligatures w14:val="none"/>
-              </w:rPr>
-              <w:t xml:space="preserve"> uppercase or lowercase, so it doesn’t matter if the user types “S” or “s” - both should go to the “see all </w:t>
+              <w:t xml:space="preserve">options. The selected option can be both uppercase or lowercase, so it doesn’t matter if the user types “S” or “s” - both should go to the “see all </w:t>
             </w:r>
             <w:proofErr w:type="spellStart"/>
             <w:r>
@@ -1295,31 +1271,7 @@
                 <w:szCs w:val="30"/>
                 <w14:ligatures w14:val="none"/>
               </w:rPr>
-              <w:t xml:space="preserve">“Incorrect input” is printed </w:t>
-            </w:r>
-            <w:proofErr w:type="gramStart"/>
-            <w:r>
-              <w:rPr>
-                <w:rFonts w:ascii="Arial" w:eastAsia="Times New Roman" w:hAnsi="Arial" w:cs="Arial"/>
-                <w:color w:val="000000"/>
-                <w:kern w:val="0"/>
-                <w:sz w:val="30"/>
-                <w:szCs w:val="30"/>
-                <w14:ligatures w14:val="none"/>
-              </w:rPr>
-              <w:t>to</w:t>
-            </w:r>
-            <w:proofErr w:type="gramEnd"/>
-            <w:r>
-              <w:rPr>
-                <w:rFonts w:ascii="Arial" w:eastAsia="Times New Roman" w:hAnsi="Arial" w:cs="Arial"/>
-                <w:color w:val="000000"/>
-                <w:kern w:val="0"/>
-                <w:sz w:val="30"/>
-                <w:szCs w:val="30"/>
-                <w14:ligatures w14:val="none"/>
-              </w:rPr>
-              <w:t xml:space="preserve"> the console. Then, the selection of choices is printed again. It is repeated until the user provides the correct input.</w:t>
+              <w:t>“Incorrect input” is printed to the console. Then, the selection of choices is printed again. It is repeated until the user provides the correct input.</w:t>
             </w:r>
           </w:p>
         </w:tc>
@@ -1918,31 +1870,7 @@
                 <w:szCs w:val="30"/>
                 <w14:ligatures w14:val="none"/>
               </w:rPr>
-              <w:t xml:space="preserve">The list of all TODOs is printed </w:t>
-            </w:r>
-            <w:proofErr w:type="gramStart"/>
-            <w:r>
-              <w:rPr>
-                <w:rFonts w:ascii="Arial" w:eastAsia="Times New Roman" w:hAnsi="Arial" w:cs="Arial"/>
-                <w:color w:val="000000"/>
-                <w:kern w:val="0"/>
-                <w:sz w:val="30"/>
-                <w:szCs w:val="30"/>
-                <w14:ligatures w14:val="none"/>
-              </w:rPr>
-              <w:t>to</w:t>
-            </w:r>
-            <w:proofErr w:type="gramEnd"/>
-            <w:r>
-              <w:rPr>
-                <w:rFonts w:ascii="Arial" w:eastAsia="Times New Roman" w:hAnsi="Arial" w:cs="Arial"/>
-                <w:color w:val="000000"/>
-                <w:kern w:val="0"/>
-                <w:sz w:val="30"/>
-                <w:szCs w:val="30"/>
-                <w14:ligatures w14:val="none"/>
-              </w:rPr>
-              <w:t xml:space="preserve"> the console. Then, the choice of options is printed again.</w:t>
+              <w:t>The list of all TODOs is printed to the console. Then, the choice of options is printed again.</w:t>
             </w:r>
           </w:p>
         </w:tc>
@@ -2061,7 +1989,31 @@
                 <w:szCs w:val="30"/>
                 <w14:ligatures w14:val="none"/>
               </w:rPr>
-              <w:t>“No TODOs have been added yet.” is printed to the console. Then, the choice of options is printed again.</w:t>
+              <w:t>“</w:t>
+            </w:r>
+            <w:bookmarkStart w:id="0" w:name="OLE_LINK1"/>
+            <w:r>
+              <w:rPr>
+                <w:rFonts w:ascii="Arial" w:eastAsia="Times New Roman" w:hAnsi="Arial" w:cs="Arial"/>
+                <w:color w:val="000000"/>
+                <w:kern w:val="0"/>
+                <w:sz w:val="30"/>
+                <w:szCs w:val="30"/>
+                <w14:ligatures w14:val="none"/>
+              </w:rPr>
+              <w:t>No TODOs have been added yet</w:t>
+            </w:r>
+            <w:bookmarkEnd w:id="0"/>
+            <w:r>
+              <w:rPr>
+                <w:rFonts w:ascii="Arial" w:eastAsia="Times New Roman" w:hAnsi="Arial" w:cs="Arial"/>
+                <w:color w:val="000000"/>
+                <w:kern w:val="0"/>
+                <w:sz w:val="30"/>
+                <w:szCs w:val="30"/>
+                <w14:ligatures w14:val="none"/>
+              </w:rPr>
+              <w:t>.” is printed to the console. Then, the choice of options is printed again.</w:t>
             </w:r>
           </w:p>
         </w:tc>
@@ -2244,6 +2196,7 @@
                 <w14:ligatures w14:val="none"/>
               </w:rPr>
             </w:pPr>
+            <w:bookmarkStart w:id="1" w:name="OLE_LINK2"/>
             <w:r>
               <w:rPr>
                 <w:rFonts w:ascii="Arial" w:eastAsia="Times New Roman" w:hAnsi="Arial" w:cs="Arial"/>
@@ -2255,6 +2208,7 @@
               </w:rPr>
               <w:t>Enter the TODO description:</w:t>
             </w:r>
+            <w:bookmarkEnd w:id="1"/>
           </w:p>
         </w:tc>
       </w:tr>
@@ -2846,7 +2800,31 @@
                 <w:szCs w:val="30"/>
                 <w14:ligatures w14:val="none"/>
               </w:rPr>
-              <w:t xml:space="preserve">“The description cannot be empty.” is printed to the console. No TODO is added. “Enter the </w:t>
+              <w:t>“</w:t>
+            </w:r>
+            <w:bookmarkStart w:id="2" w:name="OLE_LINK3"/>
+            <w:r>
+              <w:rPr>
+                <w:rFonts w:ascii="Arial" w:eastAsia="Times New Roman" w:hAnsi="Arial" w:cs="Arial"/>
+                <w:color w:val="000000"/>
+                <w:kern w:val="0"/>
+                <w:sz w:val="30"/>
+                <w:szCs w:val="30"/>
+                <w14:ligatures w14:val="none"/>
+              </w:rPr>
+              <w:t>The description cannot be empt</w:t>
+            </w:r>
+            <w:bookmarkEnd w:id="2"/>
+            <w:r>
+              <w:rPr>
+                <w:rFonts w:ascii="Arial" w:eastAsia="Times New Roman" w:hAnsi="Arial" w:cs="Arial"/>
+                <w:color w:val="000000"/>
+                <w:kern w:val="0"/>
+                <w:sz w:val="30"/>
+                <w:szCs w:val="30"/>
+                <w14:ligatures w14:val="none"/>
+              </w:rPr>
+              <w:t xml:space="preserve">y.” is printed to the console. No TODO is added. “Enter the </w:t>
             </w:r>
             <w:r>
               <w:rPr>
@@ -2988,7 +2966,31 @@
                 <w:szCs w:val="30"/>
                 <w14:ligatures w14:val="none"/>
               </w:rPr>
-              <w:t>“The description must be unique.” is printed to the console. No TODO is added. “Enter the TODO description” is printed again.</w:t>
+              <w:t>“</w:t>
+            </w:r>
+            <w:bookmarkStart w:id="3" w:name="OLE_LINK4"/>
+            <w:r>
+              <w:rPr>
+                <w:rFonts w:ascii="Arial" w:eastAsia="Times New Roman" w:hAnsi="Arial" w:cs="Arial"/>
+                <w:color w:val="000000"/>
+                <w:kern w:val="0"/>
+                <w:sz w:val="30"/>
+                <w:szCs w:val="30"/>
+                <w14:ligatures w14:val="none"/>
+              </w:rPr>
+              <w:t>The description must be unique.</w:t>
+            </w:r>
+            <w:bookmarkEnd w:id="3"/>
+            <w:r>
+              <w:rPr>
+                <w:rFonts w:ascii="Arial" w:eastAsia="Times New Roman" w:hAnsi="Arial" w:cs="Arial"/>
+                <w:color w:val="000000"/>
+                <w:kern w:val="0"/>
+                <w:sz w:val="30"/>
+                <w:szCs w:val="30"/>
+                <w14:ligatures w14:val="none"/>
+              </w:rPr>
+              <w:t>” is printed to the console. No TODO is added. “Enter the TODO description” is printed again.</w:t>
             </w:r>
           </w:p>
         </w:tc>

</xml_diff>